<commit_message>
Primeira publicação funcional. Não alterar estrura do banco de dados deste ponto em diante. Não alterar locais de pastas e nomes de arquivos. Somente melhorias e refatorações à nível de front.
</commit_message>
<xml_diff>
--- a/3 - Services/Servicos/Arquivos/Templates/RegistroInicial.docx
+++ b/3 - Services/Servicos/Arquivos/Templates/RegistroInicial.docx
@@ -83,7 +83,7 @@
           </mc:Choice>
           <mc:Fallback>
             <w:pict>
-              <v:group w14:anchorId="7ED047D4" id="Group 6" o:spid="_x0000_s1026" style="width:570pt;height:.5pt;mso-position-horizontal-relative:char;mso-position-vertical-relative:line" coordsize="11400,10" o:gfxdata="UEsDBBQABgAIAAAAIQC2gziS/gAAAOEBAAATAAAAW0NvbnRlbnRfVHlwZXNdLnhtbJSRQU7DMBBF&#10;90jcwfIWJU67QAgl6YK0S0CoHGBkTxKLZGx5TGhvj5O2G0SRWNoz/78nu9wcxkFMGNg6quQqL6RA&#10;0s5Y6ir5vt9lD1JwBDIwOMJKHpHlpr69KfdHjyxSmriSfYz+USnWPY7AufNIadK6MEJMx9ApD/oD&#10;OlTrorhX2lFEilmcO2RdNtjC5xDF9pCuTyYBB5bi6bQ4syoJ3g9WQ0ymaiLzg5KdCXlKLjvcW893&#10;SUOqXwnz5DrgnHtJTxOsQfEKIT7DmDSUCaxw7Rqn8787ZsmRM9e2VmPeBN4uqYvTtW7jvijg9N/y&#10;JsXecLq0q+WD6m8AAAD//wMAUEsDBBQABgAIAAAAIQA4/SH/1gAAAJQBAAALAAAAX3JlbHMvLnJl&#10;bHOkkMFqwzAMhu+DvYPRfXGawxijTi+j0GvpHsDYimMaW0Yy2fr2M4PBMnrbUb/Q94l/f/hMi1qR&#10;JVI2sOt6UJgd+ZiDgffL8ekFlFSbvV0oo4EbChzGx4f9GRdb25HMsYhqlCwG5lrLq9biZkxWOiqY&#10;22YiTra2kYMu1l1tQD30/bPm3wwYN0x18gb45AdQl1tp5j/sFB2T0FQ7R0nTNEV3j6o9feQzro1i&#10;OWA14Fm+Q8a1a8+Bvu/d/dMb2JY5uiPbhG/ktn4cqGU/er3pcvwCAAD//wMAUEsDBBQABgAIAAAA&#10;IQDu3tjIFgIAAJgEAAAOAAAAZHJzL2Uyb0RvYy54bWyklM1y2yAQx++d6Tsw3GtJTuM0Gss5OIkv&#10;buuZpA+wBiQxRcAAtuy374LkjyaXTqoDAyy7/Pe3i+YPh06RvXBeGl3RYpJTIjQzXOqmor9en798&#10;o8QH0ByU0aKiR+Hpw+Lzp3lvSzE1rVFcOIJBtC97W9E2BFtmmWet6MBPjBUajbVxHQRcuibjDnqM&#10;3qlsmuezrDeOW2eY8B53HwcjXaT4dS1Y+FnXXgSiKoraQhpdGrdxzBZzKBsHtpVslAEfUNGB1Hjp&#10;OdQjBCA7J9+F6iRzxps6TJjpMlPXkomUA2ZT5G+yWTmzsymXpuwbe8aEaN9w+nBY9mO/cvbFbtyg&#10;Hqdrw3575JL1timv7XHdDIfJtv9uONYTdsGkxA+162IITIkcEt/jma84BMJw8256c5/nWAaGttnN&#10;7YiftVijd06sfRrdiuLryalILhmUw3VJ4igplhx7yF8w+f/D9NKCFYm+jxg2jkheUexnDR1mvpZa&#10;kLvYQPFePLDUA0R20CNEos2yBd2IFOr1aNGtiB6o+8olLjxW4B+h3g5Ne4J6RedvOFBa58NKmI7E&#10;SUUVKk61gv3ahyjjciSWTptnqRTuQ6k06bFE+f0sOXijJI/GaPOu2S6VI3uIbyp9KSe0XB/D3tU8&#10;BWsF8KdxHkCqYY6XKz2iiNkPHLeGHzfuhAirOfYhtn/SOz7V+L6u1+nU5Yey+AMAAP//AwBQSwME&#10;FAAGAAgAAAAhAHU3hALaAAAABAEAAA8AAABkcnMvZG93bnJldi54bWxMj09Lw0AQxe+C32EZwZvd&#10;xH+UmE0pRT0VwVaQ3qbZaRKanQ3ZbZJ+e6de9DLM4w1vfi9fTK5VA/Wh8WwgnSWgiEtvG64MfG3f&#10;7uagQkS22HomA2cKsCiur3LMrB/5k4ZNrJSEcMjQQB1jl2kdypochpnviMU7+N5hFNlX2vY4Srhr&#10;9X2SPGuHDcuHGjta1VQeNydn4H3EcfmQvg7r42F13m2fPr7XKRlzezMtX0BFmuLfMVzwBR0KYdr7&#10;E9ugWgNSJP7Oi5c+JqL3siWgi1z/hy9+AAAA//8DAFBLAQItABQABgAIAAAAIQC2gziS/gAAAOEB&#10;AAATAAAAAAAAAAAAAAAAAAAAAABbQ29udGVudF9UeXBlc10ueG1sUEsBAi0AFAAGAAgAAAAhADj9&#10;If/WAAAAlAEAAAsAAAAAAAAAAAAAAAAALwEAAF9yZWxzLy5yZWxzUEsBAi0AFAAGAAgAAAAhAO7e&#10;2MgWAgAAmAQAAA4AAAAAAAAAAAAAAAAALgIAAGRycy9lMm9Eb2MueG1sUEsBAi0AFAAGAAgAAAAh&#10;AHU3hALaAAAABAEAAA8AAAAAAAAAAAAAAAAAcAQAAGRycy9kb3ducmV2LnhtbFBLBQYAAAAABAAE&#10;APMAAAB3BQAAAAA=&#10;">
+              <v:group w14:anchorId="6C0FDFDE" id="Group 6" o:spid="_x0000_s1026" style="width:570pt;height:.5pt;mso-position-horizontal-relative:char;mso-position-vertical-relative:line" coordsize="11400,10" o:gfxdata="UEsDBBQABgAIAAAAIQC2gziS/gAAAOEBAAATAAAAW0NvbnRlbnRfVHlwZXNdLnhtbJSRQU7DMBBF&#10;90jcwfIWJU67QAgl6YK0S0CoHGBkTxKLZGx5TGhvj5O2G0SRWNoz/78nu9wcxkFMGNg6quQqL6RA&#10;0s5Y6ir5vt9lD1JwBDIwOMJKHpHlpr69KfdHjyxSmriSfYz+USnWPY7AufNIadK6MEJMx9ApD/oD&#10;OlTrorhX2lFEilmcO2RdNtjC5xDF9pCuTyYBB5bi6bQ4syoJ3g9WQ0ymaiLzg5KdCXlKLjvcW893&#10;SUOqXwnz5DrgnHtJTxOsQfEKIT7DmDSUCaxw7Rqn8787ZsmRM9e2VmPeBN4uqYvTtW7jvijg9N/y&#10;JsXecLq0q+WD6m8AAAD//wMAUEsDBBQABgAIAAAAIQA4/SH/1gAAAJQBAAALAAAAX3JlbHMvLnJl&#10;bHOkkMFqwzAMhu+DvYPRfXGawxijTi+j0GvpHsDYimMaW0Yy2fr2M4PBMnrbUb/Q94l/f/hMi1qR&#10;JVI2sOt6UJgd+ZiDgffL8ekFlFSbvV0oo4EbChzGx4f9GRdb25HMsYhqlCwG5lrLq9biZkxWOiqY&#10;22YiTra2kYMu1l1tQD30/bPm3wwYN0x18gb45AdQl1tp5j/sFB2T0FQ7R0nTNEV3j6o9feQzro1i&#10;OWA14Fm+Q8a1a8+Bvu/d/dMb2JY5uiPbhG/ktn4cqGU/er3pcvwCAAD//wMAUEsDBBQABgAIAAAA&#10;IQDu3tjIFgIAAJgEAAAOAAAAZHJzL2Uyb0RvYy54bWyklM1y2yAQx++d6Tsw3GtJTuM0Gss5OIkv&#10;buuZpA+wBiQxRcAAtuy374LkjyaXTqoDAyy7/Pe3i+YPh06RvXBeGl3RYpJTIjQzXOqmor9en798&#10;o8QH0ByU0aKiR+Hpw+Lzp3lvSzE1rVFcOIJBtC97W9E2BFtmmWet6MBPjBUajbVxHQRcuibjDnqM&#10;3qlsmuezrDeOW2eY8B53HwcjXaT4dS1Y+FnXXgSiKoraQhpdGrdxzBZzKBsHtpVslAEfUNGB1Hjp&#10;OdQjBCA7J9+F6iRzxps6TJjpMlPXkomUA2ZT5G+yWTmzsymXpuwbe8aEaN9w+nBY9mO/cvbFbtyg&#10;Hqdrw3575JL1timv7XHdDIfJtv9uONYTdsGkxA+162IITIkcEt/jma84BMJw8256c5/nWAaGttnN&#10;7YiftVijd06sfRrdiuLryalILhmUw3VJ4igplhx7yF8w+f/D9NKCFYm+jxg2jkheUexnDR1mvpZa&#10;kLvYQPFePLDUA0R20CNEos2yBd2IFOr1aNGtiB6o+8olLjxW4B+h3g5Ne4J6RedvOFBa58NKmI7E&#10;SUUVKk61gv3ahyjjciSWTptnqRTuQ6k06bFE+f0sOXijJI/GaPOu2S6VI3uIbyp9KSe0XB/D3tU8&#10;BWsF8KdxHkCqYY6XKz2iiNkPHLeGHzfuhAirOfYhtn/SOz7V+L6u1+nU5Yey+AMAAP//AwBQSwME&#10;FAAGAAgAAAAhAHU3hALaAAAABAEAAA8AAABkcnMvZG93bnJldi54bWxMj09Lw0AQxe+C32EZwZvd&#10;xH+UmE0pRT0VwVaQ3qbZaRKanQ3ZbZJ+e6de9DLM4w1vfi9fTK5VA/Wh8WwgnSWgiEtvG64MfG3f&#10;7uagQkS22HomA2cKsCiur3LMrB/5k4ZNrJSEcMjQQB1jl2kdypochpnviMU7+N5hFNlX2vY4Srhr&#10;9X2SPGuHDcuHGjta1VQeNydn4H3EcfmQvg7r42F13m2fPr7XKRlzezMtX0BFmuLfMVzwBR0KYdr7&#10;E9ugWgNSJP7Oi5c+JqL3siWgi1z/hy9+AAAA//8DAFBLAQItABQABgAIAAAAIQC2gziS/gAAAOEB&#10;AAATAAAAAAAAAAAAAAAAAAAAAABbQ29udGVudF9UeXBlc10ueG1sUEsBAi0AFAAGAAgAAAAhADj9&#10;If/WAAAAlAEAAAsAAAAAAAAAAAAAAAAALwEAAF9yZWxzLy5yZWxzUEsBAi0AFAAGAAgAAAAhAO7e&#10;2MgWAgAAmAQAAA4AAAAAAAAAAAAAAAAALgIAAGRycy9lMm9Eb2MueG1sUEsBAi0AFAAGAAgAAAAh&#10;AHU3hALaAAAABAEAAA8AAAAAAAAAAAAAAAAAcAQAAGRycy9kb3ducmV2LnhtbFBLBQYAAAAABAAE&#10;APMAAAB3BQAAAAA=&#10;">
                 <v:line id="Line 7" o:spid="_x0000_s1027" style="position:absolute;visibility:visible;mso-wrap-style:square" from="0,5" to="11400,5" o:connectortype="straight" o:gfxdata="UEsDBBQABgAIAAAAIQDb4fbL7gAAAIUBAAATAAAAW0NvbnRlbnRfVHlwZXNdLnhtbHyQz07DMAyH&#10;70i8Q+QralM4IITa7kDhCAiNB7ASt43WOlEcyvb2pNu4IODoPz9/n1xv9vOkForiPDdwXVagiI23&#10;jocG3rdPxR0oScgWJ8/UwIEENu3lRb09BBKV0ywNjCmFe63FjDSjlD4Q50nv44wpl3HQAc0OB9I3&#10;VXWrjedEnIq03oC27qjHjympx31un0wiTQLq4bS4shrAECZnMGVTvbD9QSnOhDInjzsyuiBXWQP0&#10;r4R18jfgnHvJr4nOknrFmJ5xzhraRtHWf3Kkpfz/yGo5S+H73hkquyhdjr3R8m2lj09svwAAAP//&#10;AwBQSwMEFAAGAAgAAAAhAFr0LFu/AAAAFQEAAAsAAABfcmVscy8ucmVsc2zPwWrDMAwG4Ptg72B0&#10;X5TuUMaI01uh19I+gLGVxCy2jGSy9e1nemrHjpL4P0nD4SetZiPRyNnCruvBUPYcYp4tXC/Htw8w&#10;Wl0ObuVMFm6kcBhfX4Yzra62kC6xqGlKVgtLreUTUf1CyWnHhXKbTCzJ1VbKjMX5LzcTvvf9HuXR&#10;gPHJNKdgQU5hB+ZyK23zHztFL6w81c5zQp6m6P9TMfB3PtPWFCczVQtB9N4U2rp2HOA44NMz4y8A&#10;AAD//wMAUEsDBBQABgAIAAAAIQAZqHWuvwAAANoAAAAPAAAAZHJzL2Rvd25yZXYueG1sRE/LisIw&#10;FN0P+A/hCu7GVBfjUI2igg/oapwBXV6Sa1NsbkqTaevfm8XALA/nvdoMrhYdtaHyrGA2zUAQa28q&#10;LhX8fB/eP0GEiGyw9kwKnhRgsx69rTA3vucv6i6xFCmEQ44KbIxNLmXQlhyGqW+IE3f3rcOYYFtK&#10;02Kfwl0t51n2IR1WnBosNrS3pB+XX6egOxW3rlh41KdrsbP6cKwW/VGpyXjYLkFEGuK/+M99NgrS&#10;1nQl3QC5fgEAAP//AwBQSwECLQAUAAYACAAAACEA2+H2y+4AAACFAQAAEwAAAAAAAAAAAAAAAAAA&#10;AAAAW0NvbnRlbnRfVHlwZXNdLnhtbFBLAQItABQABgAIAAAAIQBa9CxbvwAAABUBAAALAAAAAAAA&#10;AAAAAAAAAB8BAABfcmVscy8ucmVsc1BLAQItABQABgAIAAAAIQAZqHWuvwAAANoAAAAPAAAAAAAA&#10;AAAAAAAAAAcCAABkcnMvZG93bnJldi54bWxQSwUGAAAAAAMAAwC3AAAA8wIAAAAA&#10;" strokeweight=".48pt"/>
                 <w10:anchorlock/>
               </v:group>
@@ -2122,7 +2122,7 @@
                 <w:sz w:val="20"/>
                 <w:szCs w:val="20"/>
               </w:rPr>
-              <w:t>) F (</w:t>
+              <w:t>)F (</w:t>
             </w:r>
             <w:r>
               <w:rPr>
@@ -2142,26 +2142,6 @@
                 <w:sz w:val="20"/>
                 <w:szCs w:val="20"/>
               </w:rPr>
-              <w:t>A08A</w:t>
-            </w:r>
-            <w:r>
-              <w:rPr>
-                <w:rFonts w:asciiTheme="minorHAnsi" w:hAnsiTheme="minorHAnsi" w:cstheme="minorHAnsi"/>
-                <w:b/>
-                <w:bCs/>
-                <w:sz w:val="20"/>
-                <w:szCs w:val="20"/>
-              </w:rPr>
-              <w:t xml:space="preserve"> </w:t>
-            </w:r>
-            <w:r>
-              <w:rPr>
-                <w:rFonts w:asciiTheme="minorHAnsi" w:hAnsiTheme="minorHAnsi" w:cstheme="minorHAnsi"/>
-                <w:b/>
-                <w:bCs/>
-                <w:sz w:val="20"/>
-                <w:szCs w:val="20"/>
-              </w:rPr>
               <w:t>A08B</w:t>
             </w:r>
             <w:r>
@@ -2182,7 +2162,7 @@
                 <w:sz w:val="20"/>
                 <w:szCs w:val="20"/>
               </w:rPr>
-              <w:t>) M</w:t>
+              <w:t>)M</w:t>
             </w:r>
           </w:p>
         </w:tc>
@@ -7286,7 +7266,7 @@
           </mc:Choice>
           <mc:Fallback>
             <w:pict>
-              <v:line w14:anchorId="6D2949EC" id="Line 4" o:spid="_x0000_s1026" style="position:absolute;z-index:-251655168;visibility:visible;mso-wrap-style:square;mso-width-percent:0;mso-height-percent:0;mso-wrap-distance-left:0;mso-wrap-distance-top:0;mso-wrap-distance-right:0;mso-wrap-distance-bottom:0;mso-position-horizontal:center;mso-position-horizontal-relative:page;mso-position-vertical:absolute;mso-position-vertical-relative:text;mso-width-percent:0;mso-height-percent:0;mso-width-relative:page;mso-height-relative:page" from="0,.75pt" to="274.65pt,.75pt" o:gfxdata="UEsDBBQABgAIAAAAIQC2gziS/gAAAOEBAAATAAAAW0NvbnRlbnRfVHlwZXNdLnhtbJSRQU7DMBBF&#10;90jcwfIWJU67QAgl6YK0S0CoHGBkTxKLZGx5TGhvj5O2G0SRWNoz/78nu9wcxkFMGNg6quQqL6RA&#10;0s5Y6ir5vt9lD1JwBDIwOMJKHpHlpr69KfdHjyxSmriSfYz+USnWPY7AufNIadK6MEJMx9ApD/oD&#10;OlTrorhX2lFEilmcO2RdNtjC5xDF9pCuTyYBB5bi6bQ4syoJ3g9WQ0ymaiLzg5KdCXlKLjvcW893&#10;SUOqXwnz5DrgnHtJTxOsQfEKIT7DmDSUCaxw7Rqn8787ZsmRM9e2VmPeBN4uqYvTtW7jvijg9N/y&#10;JsXecLq0q+WD6m8AAAD//wMAUEsDBBQABgAIAAAAIQA4/SH/1gAAAJQBAAALAAAAX3JlbHMvLnJl&#10;bHOkkMFqwzAMhu+DvYPRfXGawxijTi+j0GvpHsDYimMaW0Yy2fr2M4PBMnrbUb/Q94l/f/hMi1qR&#10;JVI2sOt6UJgd+ZiDgffL8ekFlFSbvV0oo4EbChzGx4f9GRdb25HMsYhqlCwG5lrLq9biZkxWOiqY&#10;22YiTra2kYMu1l1tQD30/bPm3wwYN0x18gb45AdQl1tp5j/sFB2T0FQ7R0nTNEV3j6o9feQzro1i&#10;OWA14Fm+Q8a1a8+Bvu/d/dMb2JY5uiPbhG/ktn4cqGU/er3pcvwCAAD//wMAUEsDBBQABgAIAAAA&#10;IQAezN+FsAEAAEgDAAAOAAAAZHJzL2Uyb0RvYy54bWysU8Fu2zAMvQ/YPwi6L3aytgiMOD2k6y7d&#10;FqDdBzCSbAuTRYFU4uTvJ6lJWmy3YT4Iokg+vfdEr+6PoxMHQ2zRt3I+q6UwXqG2vm/lz5fHT0sp&#10;OILX4NCbVp4My/v1xw+rKTRmgQM6bUgkEM/NFFo5xBiaqmI1mBF4hsH4lOyQRogppL7SBFNCH121&#10;qOu7akLSgVAZ5nT68JqU64LfdUbFH13HJgrXysQtlpXKustrtV5B0xOEwaozDfgHFiNYny69Qj1A&#10;BLEn+xfUaBUhYxdnCscKu84qUzQkNfP6DzXPAwRTtCRzOFxt4v8Hq74fNn5Lmbo6+ufwhOoXC4+b&#10;AXxvCoGXU0gPN89WVVPg5tqSAw5bErvpG+pUA/uIxYVjR2OGTPrEsZh9upptjlGodPj5Zrmsb2+l&#10;UJdcBc2lMRDHrwZHkTetdNZnH6CBwxPHTASaS0k+9vhonStv6byYWnlXL25KA6OzOidzGVO/2zgS&#10;B8jTUL6iKmXelxHuvS5ggwH95byPYN3rPl3u/NmMrD8PGzc71KctXUxKz1VYnkcrz8P7uHS//QDr&#10;3wAAAP//AwBQSwMEFAAGAAgAAAAhAH/KhQTaAAAABAEAAA8AAABkcnMvZG93bnJldi54bWxMj81O&#10;wzAQhO9IvIO1SNyow08pDXGqgsQBiUsbynljmzgQr6PYbQJPz5YLHGdnNfNNsZp8Jw52iG0gBZez&#10;DIQlHUxLjYLX6uniDkRMSAa7QFbBl42wKk9PCsxNGGljD9vUCA6hmKMCl1KfSxm1sx7jLPSW2HsP&#10;g8fEcmikGXDkcN/Jqyy7lR5b4gaHvX10Vn9u914B6qrW4Xlcvy3d7mVRmY8NPXwrdX42re9BJDul&#10;v2c44jM6lMxUhz2ZKDoFPCTxdQ6CzfnN8hpE/atlWcj/8OUPAAAA//8DAFBLAQItABQABgAIAAAA&#10;IQC2gziS/gAAAOEBAAATAAAAAAAAAAAAAAAAAAAAAABbQ29udGVudF9UeXBlc10ueG1sUEsBAi0A&#10;FAAGAAgAAAAhADj9If/WAAAAlAEAAAsAAAAAAAAAAAAAAAAALwEAAF9yZWxzLy5yZWxzUEsBAi0A&#10;FAAGAAgAAAAhAB7M34WwAQAASAMAAA4AAAAAAAAAAAAAAAAALgIAAGRycy9lMm9Eb2MueG1sUEsB&#10;Ai0AFAAGAAgAAAAhAH/KhQTaAAAABAEAAA8AAAAAAAAAAAAAAAAACgQAAGRycy9kb3ducmV2Lnht&#10;bFBLBQYAAAAABAAEAPMAAAARBQAAAAA=&#10;" strokeweight=".16733mm">
+              <v:line w14:anchorId="72B2A80A" id="Line 4" o:spid="_x0000_s1026" style="position:absolute;z-index:-251655168;visibility:visible;mso-wrap-style:square;mso-width-percent:0;mso-height-percent:0;mso-wrap-distance-left:0;mso-wrap-distance-top:0;mso-wrap-distance-right:0;mso-wrap-distance-bottom:0;mso-position-horizontal:center;mso-position-horizontal-relative:page;mso-position-vertical:absolute;mso-position-vertical-relative:text;mso-width-percent:0;mso-height-percent:0;mso-width-relative:page;mso-height-relative:page" from="0,.75pt" to="274.65pt,.75pt" o:gfxdata="UEsDBBQABgAIAAAAIQC2gziS/gAAAOEBAAATAAAAW0NvbnRlbnRfVHlwZXNdLnhtbJSRQU7DMBBF&#10;90jcwfIWJU67QAgl6YK0S0CoHGBkTxKLZGx5TGhvj5O2G0SRWNoz/78nu9wcxkFMGNg6quQqL6RA&#10;0s5Y6ir5vt9lD1JwBDIwOMJKHpHlpr69KfdHjyxSmriSfYz+USnWPY7AufNIadK6MEJMx9ApD/oD&#10;OlTrorhX2lFEilmcO2RdNtjC5xDF9pCuTyYBB5bi6bQ4syoJ3g9WQ0ymaiLzg5KdCXlKLjvcW893&#10;SUOqXwnz5DrgnHtJTxOsQfEKIT7DmDSUCaxw7Rqn8787ZsmRM9e2VmPeBN4uqYvTtW7jvijg9N/y&#10;JsXecLq0q+WD6m8AAAD//wMAUEsDBBQABgAIAAAAIQA4/SH/1gAAAJQBAAALAAAAX3JlbHMvLnJl&#10;bHOkkMFqwzAMhu+DvYPRfXGawxijTi+j0GvpHsDYimMaW0Yy2fr2M4PBMnrbUb/Q94l/f/hMi1qR&#10;JVI2sOt6UJgd+ZiDgffL8ekFlFSbvV0oo4EbChzGx4f9GRdb25HMsYhqlCwG5lrLq9biZkxWOiqY&#10;22YiTra2kYMu1l1tQD30/bPm3wwYN0x18gb45AdQl1tp5j/sFB2T0FQ7R0nTNEV3j6o9feQzro1i&#10;OWA14Fm+Q8a1a8+Bvu/d/dMb2JY5uiPbhG/ktn4cqGU/er3pcvwCAAD//wMAUEsDBBQABgAIAAAA&#10;IQAezN+FsAEAAEgDAAAOAAAAZHJzL2Uyb0RvYy54bWysU8Fu2zAMvQ/YPwi6L3aytgiMOD2k6y7d&#10;FqDdBzCSbAuTRYFU4uTvJ6lJWmy3YT4Iokg+vfdEr+6PoxMHQ2zRt3I+q6UwXqG2vm/lz5fHT0sp&#10;OILX4NCbVp4My/v1xw+rKTRmgQM6bUgkEM/NFFo5xBiaqmI1mBF4hsH4lOyQRogppL7SBFNCH121&#10;qOu7akLSgVAZ5nT68JqU64LfdUbFH13HJgrXysQtlpXKustrtV5B0xOEwaozDfgHFiNYny69Qj1A&#10;BLEn+xfUaBUhYxdnCscKu84qUzQkNfP6DzXPAwRTtCRzOFxt4v8Hq74fNn5Lmbo6+ufwhOoXC4+b&#10;AXxvCoGXU0gPN89WVVPg5tqSAw5bErvpG+pUA/uIxYVjR2OGTPrEsZh9upptjlGodPj5Zrmsb2+l&#10;UJdcBc2lMRDHrwZHkTetdNZnH6CBwxPHTASaS0k+9vhonStv6byYWnlXL25KA6OzOidzGVO/2zgS&#10;B8jTUL6iKmXelxHuvS5ggwH95byPYN3rPl3u/NmMrD8PGzc71KctXUxKz1VYnkcrz8P7uHS//QDr&#10;3wAAAP//AwBQSwMEFAAGAAgAAAAhAH/KhQTaAAAABAEAAA8AAABkcnMvZG93bnJldi54bWxMj81O&#10;wzAQhO9IvIO1SNyow08pDXGqgsQBiUsbynljmzgQr6PYbQJPz5YLHGdnNfNNsZp8Jw52iG0gBZez&#10;DIQlHUxLjYLX6uniDkRMSAa7QFbBl42wKk9PCsxNGGljD9vUCA6hmKMCl1KfSxm1sx7jLPSW2HsP&#10;g8fEcmikGXDkcN/Jqyy7lR5b4gaHvX10Vn9u914B6qrW4Xlcvy3d7mVRmY8NPXwrdX42re9BJDul&#10;v2c44jM6lMxUhz2ZKDoFPCTxdQ6CzfnN8hpE/atlWcj/8OUPAAAA//8DAFBLAQItABQABgAIAAAA&#10;IQC2gziS/gAAAOEBAAATAAAAAAAAAAAAAAAAAAAAAABbQ29udGVudF9UeXBlc10ueG1sUEsBAi0A&#10;FAAGAAgAAAAhADj9If/WAAAAlAEAAAsAAAAAAAAAAAAAAAAALwEAAF9yZWxzLy5yZWxzUEsBAi0A&#10;FAAGAAgAAAAhAB7M34WwAQAASAMAAA4AAAAAAAAAAAAAAAAALgIAAGRycy9lMm9Eb2MueG1sUEsB&#10;Ai0AFAAGAAgAAAAhAH/KhQTaAAAABAEAAA8AAAAAAAAAAAAAAAAACgQAAGRycy9kb3ducmV2Lnht&#10;bFBLBQYAAAAABAAEAPMAAAARBQAAAAA=&#10;" strokeweight=".16733mm">
                 <w10:wrap type="topAndBottom" anchorx="page"/>
               </v:line>
             </w:pict>
@@ -7823,7 +7803,7 @@
           </mc:Choice>
           <mc:Fallback>
             <w:pict>
-              <v:line w14:anchorId="79E45F9F" id="Line 2" o:spid="_x0000_s1026" style="position:absolute;z-index:-251654144;visibility:visible;mso-wrap-style:square;mso-width-percent:0;mso-height-percent:0;mso-wrap-distance-left:0;mso-wrap-distance-top:0;mso-wrap-distance-right:0;mso-wrap-distance-bottom:0;mso-position-horizontal:center;mso-position-horizontal-relative:page;mso-position-vertical:absolute;mso-position-vertical-relative:text;mso-width-percent:0;mso-height-percent:0;mso-width-relative:page;mso-height-relative:page" from="0,.7pt" to="249.1pt,.7pt" o:gfxdata="UEsDBBQABgAIAAAAIQC2gziS/gAAAOEBAAATAAAAW0NvbnRlbnRfVHlwZXNdLnhtbJSRQU7DMBBF&#10;90jcwfIWJU67QAgl6YK0S0CoHGBkTxKLZGx5TGhvj5O2G0SRWNoz/78nu9wcxkFMGNg6quQqL6RA&#10;0s5Y6ir5vt9lD1JwBDIwOMJKHpHlpr69KfdHjyxSmriSfYz+USnWPY7AufNIadK6MEJMx9ApD/oD&#10;OlTrorhX2lFEilmcO2RdNtjC5xDF9pCuTyYBB5bi6bQ4syoJ3g9WQ0ymaiLzg5KdCXlKLjvcW893&#10;SUOqXwnz5DrgnHtJTxOsQfEKIT7DmDSUCaxw7Rqn8787ZsmRM9e2VmPeBN4uqYvTtW7jvijg9N/y&#10;JsXecLq0q+WD6m8AAAD//wMAUEsDBBQABgAIAAAAIQA4/SH/1gAAAJQBAAALAAAAX3JlbHMvLnJl&#10;bHOkkMFqwzAMhu+DvYPRfXGawxijTi+j0GvpHsDYimMaW0Yy2fr2M4PBMnrbUb/Q94l/f/hMi1qR&#10;JVI2sOt6UJgd+ZiDgffL8ekFlFSbvV0oo4EbChzGx4f9GRdb25HMsYhqlCwG5lrLq9biZkxWOiqY&#10;22YiTra2kYMu1l1tQD30/bPm3wwYN0x18gb45AdQl1tp5j/sFB2T0FQ7R0nTNEV3j6o9feQzro1i&#10;OWA14Fm+Q8a1a8+Bvu/d/dMb2JY5uiPbhG/ktn4cqGU/er3pcvwCAAD//wMAUEsDBBQABgAIAAAA&#10;IQBIcHQVsAEAAEgDAAAOAAAAZHJzL2Uyb0RvYy54bWysU8Fu2zAMvQ/YPwi6L3bSLRuMOD2k6y7d&#10;FqDdBzCSbAuTRYFU4uTvJ6lJVmy3oj4Ikkg+vfdIr26PoxMHQ2zRt3I+q6UwXqG2vm/lr6f7D1+k&#10;4Aheg0NvWnkyLG/X79+tptCYBQ7otCGRQDw3U2jlEGNoqorVYEbgGQbjU7BDGiGmI/WVJpgS+uiq&#10;RV0vqwlJB0JlmNPt3XNQrgt+1xkVf3YdmyhcKxO3WFYq6y6v1XoFTU8QBqvONOAVLEawPj16hbqD&#10;CGJP9j+o0SpCxi7OFI4Vdp1VpmhIaub1P2oeBwimaEnmcLjaxG8Hq34cNn5Lmbo6+sfwgOo3C4+b&#10;AXxvCoGnU0iNm2erqilwcy3JBw5bErvpO+qUA/uIxYVjR2OGTPrEsZh9upptjlGodHkzX958+px6&#10;oi6xCppLYSCO3wyOIm9a6azPPkADhweOmQg0l5R87fHeOld66byYWrmsFx9LAaOzOgdzGlO/2zgS&#10;B8jTUL6iKkVephHuvS5ggwH99byPYN3zPj3u/NmMrD8PGzc71KctXUxK7Sosz6OV5+HluVT//QHW&#10;fwAAAP//AwBQSwMEFAAGAAgAAAAhAJzYovzZAAAABAEAAA8AAABkcnMvZG93bnJldi54bWxMj8FO&#10;wzAQRO9I/IO1SNyoQ1VBm8apChIHJC5tgPPG3saBeB3FbhP4egyXcpyd1cybYjO5TpxoCK1nBbez&#10;DASx9qblRsFr9XSzBBEissHOMyn4ogCb8vKiwNz4kXd02sdGpBAOOSqwMfa5lEFbchhmvidO3sEP&#10;DmOSQyPNgGMKd52cZ9mddNhyarDY06Ml/bk/OgWoq1r753H7vrJvL/eV+djxw7dS11fTdg0i0hTP&#10;z/CLn9ChTEy1P7IJolOQhsR0XYBI5mK1nIOo/7QsC/kfvvwBAAD//wMAUEsBAi0AFAAGAAgAAAAh&#10;ALaDOJL+AAAA4QEAABMAAAAAAAAAAAAAAAAAAAAAAFtDb250ZW50X1R5cGVzXS54bWxQSwECLQAU&#10;AAYACAAAACEAOP0h/9YAAACUAQAACwAAAAAAAAAAAAAAAAAvAQAAX3JlbHMvLnJlbHNQSwECLQAU&#10;AAYACAAAACEASHB0FbABAABIAwAADgAAAAAAAAAAAAAAAAAuAgAAZHJzL2Uyb0RvYy54bWxQSwEC&#10;LQAUAAYACAAAACEAnNii/NkAAAAEAQAADwAAAAAAAAAAAAAAAAAKBAAAZHJzL2Rvd25yZXYueG1s&#10;UEsFBgAAAAAEAAQA8wAAABAFAAAAAA==&#10;" strokeweight=".16733mm">
+              <v:line w14:anchorId="152B3AAD" id="Line 2" o:spid="_x0000_s1026" style="position:absolute;z-index:-251654144;visibility:visible;mso-wrap-style:square;mso-width-percent:0;mso-height-percent:0;mso-wrap-distance-left:0;mso-wrap-distance-top:0;mso-wrap-distance-right:0;mso-wrap-distance-bottom:0;mso-position-horizontal:center;mso-position-horizontal-relative:page;mso-position-vertical:absolute;mso-position-vertical-relative:text;mso-width-percent:0;mso-height-percent:0;mso-width-relative:page;mso-height-relative:page" from="0,.7pt" to="249.1pt,.7pt" o:gfxdata="UEsDBBQABgAIAAAAIQC2gziS/gAAAOEBAAATAAAAW0NvbnRlbnRfVHlwZXNdLnhtbJSRQU7DMBBF&#10;90jcwfIWJU67QAgl6YK0S0CoHGBkTxKLZGx5TGhvj5O2G0SRWNoz/78nu9wcxkFMGNg6quQqL6RA&#10;0s5Y6ir5vt9lD1JwBDIwOMJKHpHlpr69KfdHjyxSmriSfYz+USnWPY7AufNIadK6MEJMx9ApD/oD&#10;OlTrorhX2lFEilmcO2RdNtjC5xDF9pCuTyYBB5bi6bQ4syoJ3g9WQ0ymaiLzg5KdCXlKLjvcW893&#10;SUOqXwnz5DrgnHtJTxOsQfEKIT7DmDSUCaxw7Rqn8787ZsmRM9e2VmPeBN4uqYvTtW7jvijg9N/y&#10;JsXecLq0q+WD6m8AAAD//wMAUEsDBBQABgAIAAAAIQA4/SH/1gAAAJQBAAALAAAAX3JlbHMvLnJl&#10;bHOkkMFqwzAMhu+DvYPRfXGawxijTi+j0GvpHsDYimMaW0Yy2fr2M4PBMnrbUb/Q94l/f/hMi1qR&#10;JVI2sOt6UJgd+ZiDgffL8ekFlFSbvV0oo4EbChzGx4f9GRdb25HMsYhqlCwG5lrLq9biZkxWOiqY&#10;22YiTra2kYMu1l1tQD30/bPm3wwYN0x18gb45AdQl1tp5j/sFB2T0FQ7R0nTNEV3j6o9feQzro1i&#10;OWA14Fm+Q8a1a8+Bvu/d/dMb2JY5uiPbhG/ktn4cqGU/er3pcvwCAAD//wMAUEsDBBQABgAIAAAA&#10;IQBIcHQVsAEAAEgDAAAOAAAAZHJzL2Uyb0RvYy54bWysU8Fu2zAMvQ/YPwi6L3bSLRuMOD2k6y7d&#10;FqDdBzCSbAuTRYFU4uTvJ6lJVmy3oj4Ikkg+vfdIr26PoxMHQ2zRt3I+q6UwXqG2vm/lr6f7D1+k&#10;4Aheg0NvWnkyLG/X79+tptCYBQ7otCGRQDw3U2jlEGNoqorVYEbgGQbjU7BDGiGmI/WVJpgS+uiq&#10;RV0vqwlJB0JlmNPt3XNQrgt+1xkVf3YdmyhcKxO3WFYq6y6v1XoFTU8QBqvONOAVLEawPj16hbqD&#10;CGJP9j+o0SpCxi7OFI4Vdp1VpmhIaub1P2oeBwimaEnmcLjaxG8Hq34cNn5Lmbo6+sfwgOo3C4+b&#10;AXxvCoGnU0iNm2erqilwcy3JBw5bErvpO+qUA/uIxYVjR2OGTPrEsZh9upptjlGodHkzX958+px6&#10;oi6xCppLYSCO3wyOIm9a6azPPkADhweOmQg0l5R87fHeOld66byYWrmsFx9LAaOzOgdzGlO/2zgS&#10;B8jTUL6iKkVephHuvS5ggwH99byPYN3zPj3u/NmMrD8PGzc71KctXUxK7Sosz6OV5+HluVT//QHW&#10;fwAAAP//AwBQSwMEFAAGAAgAAAAhAJzYovzZAAAABAEAAA8AAABkcnMvZG93bnJldi54bWxMj8FO&#10;wzAQRO9I/IO1SNyoQ1VBm8apChIHJC5tgPPG3saBeB3FbhP4egyXcpyd1cybYjO5TpxoCK1nBbez&#10;DASx9qblRsFr9XSzBBEissHOMyn4ogCb8vKiwNz4kXd02sdGpBAOOSqwMfa5lEFbchhmvidO3sEP&#10;DmOSQyPNgGMKd52cZ9mddNhyarDY06Ml/bk/OgWoq1r753H7vrJvL/eV+djxw7dS11fTdg0i0hTP&#10;z/CLn9ChTEy1P7IJolOQhsR0XYBI5mK1nIOo/7QsC/kfvvwBAAD//wMAUEsBAi0AFAAGAAgAAAAh&#10;ALaDOJL+AAAA4QEAABMAAAAAAAAAAAAAAAAAAAAAAFtDb250ZW50X1R5cGVzXS54bWxQSwECLQAU&#10;AAYACAAAACEAOP0h/9YAAACUAQAACwAAAAAAAAAAAAAAAAAvAQAAX3JlbHMvLnJlbHNQSwECLQAU&#10;AAYACAAAACEASHB0FbABAABIAwAADgAAAAAAAAAAAAAAAAAuAgAAZHJzL2Uyb0RvYy54bWxQSwEC&#10;LQAUAAYACAAAACEAnNii/NkAAAAEAQAADwAAAAAAAAAAAAAAAAAKBAAAZHJzL2Rvd25yZXYueG1s&#10;UEsFBgAAAAAEAAQA8wAAABAFAAAAAA==&#10;" strokeweight=".16733mm">
                 <w10:wrap type="topAndBottom" anchorx="page"/>
               </v:line>
             </w:pict>
@@ -8198,7 +8178,7 @@
                 <w:b/>
                 <w:bCs/>
               </w:rPr>
-              <w:t>s</w:t>
+              <w:t>2</w:t>
             </w:r>
             <w:r>
               <w:rPr>

</xml_diff>